<commit_message>
feat: curriculo atualizado 27/02/2023
</commit_message>
<xml_diff>
--- a/public/resume.docx
+++ b/public/resume.docx
@@ -27,7 +27,7 @@
           <w:sz w:val="44"/>
           <w:shd w:fill="auto" w:val="clear"/>
         </w:rPr>
-        <w:t xml:space="preserve">JOSUÉ NASCIMENTO DE MENDONÇA</w:t>
+        <w:t xml:space="preserve">JOSUÉ NASCIMENTO MENDONÇA</w:t>
       </w:r>
     </w:p>
     <w:p>
@@ -313,7 +313,7 @@
           <w:sz w:val="24"/>
           <w:shd w:fill="auto" w:val="clear"/>
         </w:rPr>
-        <w:t xml:space="preserve"> até o momento, 1 mês)</w:t>
+        <w:t xml:space="preserve"> 24/2023, 3 meses)</w:t>
       </w:r>
     </w:p>
     <w:p>
@@ -395,18 +395,7 @@
           <w:sz w:val="24"/>
           <w:shd w:fill="auto" w:val="clear"/>
         </w:rPr>
-        <w:t xml:space="preserve"> at</w:t>
-      </w:r>
-      <w:r>
-        <w:rPr>
-          <w:rFonts w:ascii="Calibri" w:hAnsi="Calibri" w:cs="Calibri" w:eastAsia="Calibri"/>
-          <w:color w:val="auto"/>
-          <w:spacing w:val="0"/>
-          <w:position w:val="0"/>
-          <w:sz w:val="24"/>
-          <w:shd w:fill="auto" w:val="clear"/>
-        </w:rPr>
-        <w:t xml:space="preserve">é o momento, 1 ano e 6 meses)</w:t>
+        <w:t xml:space="preserve"> até o momento, 1 ano e 7 meses)</w:t>
       </w:r>
     </w:p>
     <w:p>
@@ -436,9 +425,53 @@
           <w:sz w:val="24"/>
           <w:shd w:fill="auto" w:val="clear"/>
         </w:rPr>
+        <w:t xml:space="preserve">ValidaPix (Dashboard) - </w:t>
+      </w:r>
+      <w:hyperlink xmlns:r="http://schemas.openxmlformats.org/officeDocument/2006/relationships" r:id="docRId2">
+        <w:r>
+          <w:rPr>
+            <w:rFonts w:ascii="Calibri" w:hAnsi="Calibri" w:cs="Calibri" w:eastAsia="Calibri"/>
+            <w:color w:val="0000FF"/>
+            <w:spacing w:val="0"/>
+            <w:position w:val="0"/>
+            <w:sz w:val="24"/>
+            <w:u w:val="single"/>
+            <w:shd w:fill="auto" w:val="clear"/>
+          </w:rPr>
+          <w:t xml:space="preserve">https://app.validapix.tech</w:t>
+        </w:r>
+      </w:hyperlink>
+    </w:p>
+    <w:p>
+      <w:pPr>
+        <w:numPr>
+          <w:ilvl w:val="0"/>
+          <w:numId w:val="3"/>
+        </w:numPr>
+        <w:spacing w:before="0" w:after="0" w:line="259"/>
+        <w:ind w:right="0" w:left="720" w:hanging="360"/>
+        <w:jc w:val="left"/>
+        <w:rPr>
+          <w:rFonts w:ascii="Calibri" w:hAnsi="Calibri" w:cs="Calibri" w:eastAsia="Calibri"/>
+          <w:color w:val="auto"/>
+          <w:spacing w:val="0"/>
+          <w:position w:val="0"/>
+          <w:sz w:val="24"/>
+          <w:shd w:fill="auto" w:val="clear"/>
+        </w:rPr>
+      </w:pPr>
+      <w:r>
+        <w:rPr>
+          <w:rFonts w:ascii="Calibri" w:hAnsi="Calibri" w:cs="Calibri" w:eastAsia="Calibri"/>
+          <w:color w:val="auto"/>
+          <w:spacing w:val="0"/>
+          <w:position w:val="0"/>
+          <w:sz w:val="24"/>
+          <w:shd w:fill="auto" w:val="clear"/>
+        </w:rPr>
         <w:t xml:space="preserve">ValidaPix (Gerador de PIX) - </w:t>
       </w:r>
-      <w:hyperlink xmlns:r="http://schemas.openxmlformats.org/officeDocument/2006/relationships" r:id="docRId2">
+      <w:hyperlink xmlns:r="http://schemas.openxmlformats.org/officeDocument/2006/relationships" r:id="docRId3">
         <w:r>
           <w:rPr>
             <w:rFonts w:ascii="Calibri" w:hAnsi="Calibri" w:cs="Calibri" w:eastAsia="Calibri"/>
@@ -482,7 +515,7 @@
         </w:rPr>
         <w:t xml:space="preserve">ValidaPix (Conversor de certificados) - </w:t>
       </w:r>
-      <w:hyperlink xmlns:r="http://schemas.openxmlformats.org/officeDocument/2006/relationships" r:id="docRId3">
+      <w:hyperlink xmlns:r="http://schemas.openxmlformats.org/officeDocument/2006/relationships" r:id="docRId4">
         <w:r>
           <w:rPr>
             <w:rFonts w:ascii="Calibri" w:hAnsi="Calibri" w:cs="Calibri" w:eastAsia="Calibri"/>
@@ -526,7 +559,7 @@
         </w:rPr>
         <w:t xml:space="preserve">ValidaPix (Langing Page) - </w:t>
       </w:r>
-      <w:hyperlink xmlns:r="http://schemas.openxmlformats.org/officeDocument/2006/relationships" r:id="docRId4">
+      <w:hyperlink xmlns:r="http://schemas.openxmlformats.org/officeDocument/2006/relationships" r:id="docRId5">
         <w:r>
           <w:rPr>
             <w:rFonts w:ascii="Calibri" w:hAnsi="Calibri" w:cs="Calibri" w:eastAsia="Calibri"/>
@@ -538,50 +571,6 @@
             <w:shd w:fill="auto" w:val="clear"/>
           </w:rPr>
           <w:t xml:space="preserve">https://validapix.tech</w:t>
-        </w:r>
-      </w:hyperlink>
-    </w:p>
-    <w:p>
-      <w:pPr>
-        <w:numPr>
-          <w:ilvl w:val="0"/>
-          <w:numId w:val="3"/>
-        </w:numPr>
-        <w:spacing w:before="0" w:after="0" w:line="259"/>
-        <w:ind w:right="0" w:left="720" w:hanging="360"/>
-        <w:jc w:val="left"/>
-        <w:rPr>
-          <w:rFonts w:ascii="Calibri" w:hAnsi="Calibri" w:cs="Calibri" w:eastAsia="Calibri"/>
-          <w:color w:val="auto"/>
-          <w:spacing w:val="0"/>
-          <w:position w:val="0"/>
-          <w:sz w:val="24"/>
-          <w:shd w:fill="auto" w:val="clear"/>
-        </w:rPr>
-      </w:pPr>
-      <w:r>
-        <w:rPr>
-          <w:rFonts w:ascii="Calibri" w:hAnsi="Calibri" w:cs="Calibri" w:eastAsia="Calibri"/>
-          <w:color w:val="auto"/>
-          <w:spacing w:val="0"/>
-          <w:position w:val="0"/>
-          <w:sz w:val="24"/>
-          <w:shd w:fill="auto" w:val="clear"/>
-        </w:rPr>
-        <w:t xml:space="preserve">ValidaPix (Dashboard) - </w:t>
-      </w:r>
-      <w:hyperlink xmlns:r="http://schemas.openxmlformats.org/officeDocument/2006/relationships" r:id="docRId5">
-        <w:r>
-          <w:rPr>
-            <w:rFonts w:ascii="Calibri" w:hAnsi="Calibri" w:cs="Calibri" w:eastAsia="Calibri"/>
-            <w:color w:val="0000FF"/>
-            <w:spacing w:val="0"/>
-            <w:position w:val="0"/>
-            <w:sz w:val="24"/>
-            <w:u w:val="single"/>
-            <w:shd w:fill="auto" w:val="clear"/>
-          </w:rPr>
-          <w:t xml:space="preserve">https://app.validapix.tech</w:t>
         </w:r>
       </w:hyperlink>
     </w:p>
@@ -798,59 +787,96 @@
           <w:sz w:val="24"/>
           <w:shd w:fill="auto" w:val="clear"/>
         </w:rPr>
-        <w:t xml:space="preserve">Front-End: JavaScript, TypeScript, React.JS, Next.JS, HTML, CSS, SASS, Bootstrap, Tailwind e ChakraUI</w:t>
-      </w:r>
-    </w:p>
-    <w:p>
-      <w:pPr>
-        <w:spacing w:before="0" w:after="0" w:line="259"/>
-        <w:ind w:right="0" w:left="0" w:firstLine="0"/>
-        <w:jc w:val="left"/>
-        <w:rPr>
-          <w:rFonts w:ascii="Calibri" w:hAnsi="Calibri" w:cs="Calibri" w:eastAsia="Calibri"/>
-          <w:color w:val="auto"/>
-          <w:spacing w:val="0"/>
-          <w:position w:val="0"/>
-          <w:sz w:val="24"/>
-          <w:shd w:fill="auto" w:val="clear"/>
-        </w:rPr>
-      </w:pPr>
-      <w:r>
-        <w:rPr>
-          <w:rFonts w:ascii="Calibri" w:hAnsi="Calibri" w:cs="Calibri" w:eastAsia="Calibri"/>
-          <w:color w:val="auto"/>
-          <w:spacing w:val="0"/>
-          <w:position w:val="0"/>
-          <w:sz w:val="24"/>
-          <w:shd w:fill="auto" w:val="clear"/>
-        </w:rPr>
-        <w:t xml:space="preserve">Back-End: Node.JS, Express, PHP, Laravel e Docker</w:t>
-      </w:r>
-    </w:p>
-    <w:p>
-      <w:pPr>
-        <w:spacing w:before="0" w:after="0" w:line="259"/>
-        <w:ind w:right="0" w:left="0" w:firstLine="0"/>
-        <w:jc w:val="left"/>
-        <w:rPr>
-          <w:rFonts w:ascii="Calibri" w:hAnsi="Calibri" w:cs="Calibri" w:eastAsia="Calibri"/>
-          <w:color w:val="auto"/>
-          <w:spacing w:val="0"/>
-          <w:position w:val="0"/>
-          <w:sz w:val="24"/>
-          <w:shd w:fill="auto" w:val="clear"/>
-        </w:rPr>
-      </w:pPr>
-      <w:r>
-        <w:rPr>
-          <w:rFonts w:ascii="Calibri" w:hAnsi="Calibri" w:cs="Calibri" w:eastAsia="Calibri"/>
-          <w:color w:val="auto"/>
-          <w:spacing w:val="0"/>
-          <w:position w:val="0"/>
-          <w:sz w:val="24"/>
-          <w:shd w:fill="auto" w:val="clear"/>
-        </w:rPr>
-        <w:t xml:space="preserve">Banco de Dados: MySQL, PostgreSQL e MongoBD</w:t>
+        <w:t xml:space="preserve">Linguagens: Javascript, </w:t>
+      </w:r>
+      <w:r>
+        <w:rPr>
+          <w:rFonts w:ascii="Calibri" w:hAnsi="Calibri" w:cs="Calibri" w:eastAsia="Calibri"/>
+          <w:color w:val="auto"/>
+          <w:spacing w:val="0"/>
+          <w:position w:val="0"/>
+          <w:sz w:val="24"/>
+          <w:shd w:fill="auto" w:val="clear"/>
+        </w:rPr>
+        <w:t xml:space="preserve">TypeScript, PHP</w:t>
+      </w:r>
+    </w:p>
+    <w:p>
+      <w:pPr>
+        <w:spacing w:before="0" w:after="0" w:line="259"/>
+        <w:ind w:right="0" w:left="0" w:firstLine="0"/>
+        <w:jc w:val="left"/>
+        <w:rPr>
+          <w:rFonts w:ascii="Calibri" w:hAnsi="Calibri" w:cs="Calibri" w:eastAsia="Calibri"/>
+          <w:color w:val="auto"/>
+          <w:spacing w:val="0"/>
+          <w:position w:val="0"/>
+          <w:sz w:val="24"/>
+          <w:shd w:fill="auto" w:val="clear"/>
+        </w:rPr>
+      </w:pPr>
+      <w:r>
+        <w:rPr>
+          <w:rFonts w:ascii="Calibri" w:hAnsi="Calibri" w:cs="Calibri" w:eastAsia="Calibri"/>
+          <w:color w:val="auto"/>
+          <w:spacing w:val="0"/>
+          <w:position w:val="0"/>
+          <w:sz w:val="24"/>
+          <w:shd w:fill="auto" w:val="clear"/>
+        </w:rPr>
+        <w:t xml:space="preserve">Front-End: React.JS, Next.JS, HTML, CSS, SASS, Bootstrap, Tailwind e ChakraUI, React Native</w:t>
+      </w:r>
+    </w:p>
+    <w:p>
+      <w:pPr>
+        <w:spacing w:before="0" w:after="0" w:line="259"/>
+        <w:ind w:right="0" w:left="0" w:firstLine="0"/>
+        <w:jc w:val="left"/>
+        <w:rPr>
+          <w:rFonts w:ascii="Calibri" w:hAnsi="Calibri" w:cs="Calibri" w:eastAsia="Calibri"/>
+          <w:color w:val="auto"/>
+          <w:spacing w:val="0"/>
+          <w:position w:val="0"/>
+          <w:sz w:val="24"/>
+          <w:shd w:fill="auto" w:val="clear"/>
+        </w:rPr>
+      </w:pPr>
+      <w:r>
+        <w:rPr>
+          <w:rFonts w:ascii="Calibri" w:hAnsi="Calibri" w:cs="Calibri" w:eastAsia="Calibri"/>
+          <w:color w:val="auto"/>
+          <w:spacing w:val="0"/>
+          <w:position w:val="0"/>
+          <w:sz w:val="24"/>
+          <w:shd w:fill="auto" w:val="clear"/>
+        </w:rPr>
+        <w:t xml:space="preserve">Back-End: Node.JS, Express, Laravel</w:t>
+      </w:r>
+    </w:p>
+    <w:p>
+      <w:pPr>
+        <w:spacing w:before="0" w:after="0" w:line="259"/>
+        <w:ind w:right="0" w:left="0" w:firstLine="0"/>
+        <w:jc w:val="left"/>
+        <w:rPr>
+          <w:rFonts w:ascii="Calibri" w:hAnsi="Calibri" w:cs="Calibri" w:eastAsia="Calibri"/>
+          <w:color w:val="auto"/>
+          <w:spacing w:val="0"/>
+          <w:position w:val="0"/>
+          <w:sz w:val="24"/>
+          <w:shd w:fill="auto" w:val="clear"/>
+        </w:rPr>
+      </w:pPr>
+      <w:r>
+        <w:rPr>
+          <w:rFonts w:ascii="Calibri" w:hAnsi="Calibri" w:cs="Calibri" w:eastAsia="Calibri"/>
+          <w:color w:val="auto"/>
+          <w:spacing w:val="0"/>
+          <w:position w:val="0"/>
+          <w:sz w:val="24"/>
+          <w:shd w:fill="auto" w:val="clear"/>
+        </w:rPr>
+        <w:t xml:space="preserve">Banco de Dados: MySQL, PostgreSQL, MongoBD</w:t>
       </w:r>
     </w:p>
     <w:p>
@@ -902,7 +928,18 @@
           <w:sz w:val="24"/>
           <w:shd w:fill="auto" w:val="clear"/>
         </w:rPr>
-        <w:t xml:space="preserve">Gerenciamento de projetos: Jira</w:t>
+        <w:t xml:space="preserve">DevOps: Jira, </w:t>
+      </w:r>
+      <w:r>
+        <w:rPr>
+          <w:rFonts w:ascii="Calibri" w:hAnsi="Calibri" w:cs="Calibri" w:eastAsia="Calibri"/>
+          <w:color w:val="auto"/>
+          <w:spacing w:val="0"/>
+          <w:position w:val="0"/>
+          <w:sz w:val="24"/>
+          <w:shd w:fill="auto" w:val="clear"/>
+        </w:rPr>
+        <w:t xml:space="preserve">Docker</w:t>
       </w:r>
     </w:p>
     <w:p>

</xml_diff>